<commit_message>
Update VK SDK 0.4.3
Был исключен WebView для авторизации вконтакте. Вместо этого используется бразуер клиента по-умолчанию и запрос к серверу вконтакте для проверки авторизации на базе auth_key и device_id
</commit_message>
<xml_diff>
--- a/Demo Project/Assets/VK SDK/Documentation/Unity VK SDK Documentation.docx
+++ b/Demo Project/Assets/VK SDK/Documentation/Unity VK SDK Documentation.docx
@@ -466,6 +466,7 @@
       <w:pPr>
         <w:rPr>
           <w:rFonts w:ascii="Roboto" w:cs="Roboto" w:eastAsia="Roboto" w:hAnsi="Roboto"/>
+          <w:b w:val="1"/>
           <w:sz w:val="24"/>
           <w:szCs w:val="24"/>
         </w:rPr>
@@ -539,42 +540,6 @@
         </w:rPr>
         <w:t xml:space="preserve">). </w:t>
       </w:r>
-    </w:p>
-    <w:p>
-      <w:pPr>
-        <w:rPr>
-          <w:rFonts w:ascii="Roboto" w:cs="Roboto" w:eastAsia="Roboto" w:hAnsi="Roboto"/>
-          <w:sz w:val="24"/>
-          <w:szCs w:val="24"/>
-        </w:rPr>
-      </w:pPr>
-      <w:r>
-        <w:rPr>
-          <w:rtl w:val="0"/>
-        </w:rPr>
-      </w:r>
-    </w:p>
-    <w:p>
-      <w:pPr>
-        <w:rPr>
-          <w:rFonts w:ascii="Roboto" w:cs="Roboto" w:eastAsia="Roboto" w:hAnsi="Roboto"/>
-          <w:b w:val="1"/>
-          <w:sz w:val="24"/>
-          <w:szCs w:val="24"/>
-        </w:rPr>
-      </w:pPr>
-      <w:r>
-        <w:rPr>
-          <w:rFonts w:ascii="Roboto" w:cs="Roboto" w:eastAsia="Roboto" w:hAnsi="Roboto"/>
-          <w:b w:val="1"/>
-          <w:color w:val="ffffff"/>
-          <w:sz w:val="24"/>
-          <w:szCs w:val="24"/>
-          <w:shd w:fill="cc0000" w:val="clear"/>
-          <w:rtl w:val="0"/>
-        </w:rPr>
-        <w:t xml:space="preserve">VK SDK не поддерживает сборку через IL2CPP!</w:t>
-      </w:r>
       <w:r>
         <w:rPr>
           <w:rtl w:val="0"/>
@@ -699,197 +664,21 @@
           <w:szCs w:val="36"/>
           <w:rtl w:val="0"/>
         </w:rPr>
-        <w:t xml:space="preserve">Зависимости:</w:t>
-      </w:r>
-      <w:r>
-        <w:rPr>
-          <w:rtl w:val="0"/>
-        </w:rPr>
-      </w:r>
-    </w:p>
-    <w:p>
-      <w:pPr>
-        <w:rPr>
-          <w:rFonts w:ascii="Roboto" w:cs="Roboto" w:eastAsia="Roboto" w:hAnsi="Roboto"/>
-          <w:sz w:val="24"/>
-          <w:szCs w:val="24"/>
-        </w:rPr>
-      </w:pPr>
-      <w:r>
-        <w:rPr>
-          <w:rFonts w:ascii="Roboto" w:cs="Roboto" w:eastAsia="Roboto" w:hAnsi="Roboto"/>
-          <w:sz w:val="24"/>
-          <w:szCs w:val="24"/>
-          <w:rtl w:val="0"/>
-        </w:rPr>
-        <w:t xml:space="preserve">Для организации работы </w:t>
-      </w:r>
-      <w:r>
-        <w:rPr>
-          <w:rFonts w:ascii="Roboto" w:cs="Roboto" w:eastAsia="Roboto" w:hAnsi="Roboto"/>
-          <w:b w:val="1"/>
-          <w:sz w:val="24"/>
-          <w:szCs w:val="24"/>
-          <w:rtl w:val="0"/>
-        </w:rPr>
-        <w:t xml:space="preserve">WebView </w:t>
-      </w:r>
-      <w:r>
-        <w:rPr>
-          <w:rFonts w:ascii="Roboto" w:cs="Roboto" w:eastAsia="Roboto" w:hAnsi="Roboto"/>
-          <w:sz w:val="24"/>
-          <w:szCs w:val="24"/>
-          <w:rtl w:val="0"/>
-        </w:rPr>
-        <w:t xml:space="preserve">в авторизации используется сторонний модуль (</w:t>
-      </w:r>
-      <w:hyperlink r:id="rId7">
-        <w:r>
-          <w:rPr>
-            <w:rFonts w:ascii="Roboto" w:cs="Roboto" w:eastAsia="Roboto" w:hAnsi="Roboto"/>
-            <w:color w:val="1155cc"/>
-            <w:sz w:val="24"/>
-            <w:szCs w:val="24"/>
-            <w:u w:val="single"/>
-            <w:rtl w:val="0"/>
-          </w:rPr>
-          <w:t xml:space="preserve">https://github.com/gree/unity-webview</w:t>
-        </w:r>
-      </w:hyperlink>
-      <w:r>
-        <w:rPr>
-          <w:rFonts w:ascii="Roboto" w:cs="Roboto" w:eastAsia="Roboto" w:hAnsi="Roboto"/>
-          <w:sz w:val="24"/>
-          <w:szCs w:val="24"/>
-          <w:rtl w:val="0"/>
-        </w:rPr>
-        <w:t xml:space="preserve">) для </w:t>
-      </w:r>
-      <w:r>
-        <w:rPr>
-          <w:rFonts w:ascii="Roboto" w:cs="Roboto" w:eastAsia="Roboto" w:hAnsi="Roboto"/>
-          <w:b w:val="1"/>
-          <w:sz w:val="24"/>
-          <w:szCs w:val="24"/>
-          <w:rtl w:val="0"/>
-        </w:rPr>
-        <w:t xml:space="preserve">Mac </w:t>
-      </w:r>
-      <w:r>
-        <w:rPr>
-          <w:rFonts w:ascii="Roboto" w:cs="Roboto" w:eastAsia="Roboto" w:hAnsi="Roboto"/>
-          <w:sz w:val="24"/>
-          <w:szCs w:val="24"/>
-          <w:rtl w:val="0"/>
-        </w:rPr>
-        <w:t xml:space="preserve">и </w:t>
-      </w:r>
-      <w:r>
-        <w:rPr>
-          <w:rFonts w:ascii="Roboto" w:cs="Roboto" w:eastAsia="Roboto" w:hAnsi="Roboto"/>
-          <w:b w:val="1"/>
-          <w:sz w:val="24"/>
-          <w:szCs w:val="24"/>
-          <w:rtl w:val="0"/>
-        </w:rPr>
-        <w:t xml:space="preserve">WWebView </w:t>
-      </w:r>
-      <w:r>
-        <w:rPr>
-          <w:rFonts w:ascii="Roboto" w:cs="Roboto" w:eastAsia="Roboto" w:hAnsi="Roboto"/>
-          <w:sz w:val="24"/>
-          <w:szCs w:val="24"/>
-          <w:rtl w:val="0"/>
-        </w:rPr>
-        <w:t xml:space="preserve">(</w:t>
-      </w:r>
-      <w:hyperlink r:id="rId8">
-        <w:r>
-          <w:rPr>
-            <w:rFonts w:ascii="Roboto" w:cs="Roboto" w:eastAsia="Roboto" w:hAnsi="Roboto"/>
-            <w:color w:val="1155cc"/>
-            <w:sz w:val="24"/>
-            <w:szCs w:val="24"/>
-            <w:u w:val="single"/>
-            <w:rtl w:val="0"/>
-          </w:rPr>
-          <w:t xml:space="preserve">https://github.com/icodes-studio/WWebView</w:t>
-        </w:r>
-      </w:hyperlink>
-      <w:r>
-        <w:rPr>
-          <w:rFonts w:ascii="Roboto" w:cs="Roboto" w:eastAsia="Roboto" w:hAnsi="Roboto"/>
-          <w:sz w:val="24"/>
-          <w:szCs w:val="24"/>
-          <w:rtl w:val="0"/>
-        </w:rPr>
-        <w:t xml:space="preserve">) для </w:t>
-      </w:r>
-      <w:r>
-        <w:rPr>
-          <w:rFonts w:ascii="Roboto" w:cs="Roboto" w:eastAsia="Roboto" w:hAnsi="Roboto"/>
-          <w:b w:val="1"/>
-          <w:sz w:val="24"/>
-          <w:szCs w:val="24"/>
-          <w:rtl w:val="0"/>
-        </w:rPr>
-        <w:t xml:space="preserve">Windows</w:t>
-      </w:r>
-      <w:r>
-        <w:rPr>
-          <w:rFonts w:ascii="Roboto" w:cs="Roboto" w:eastAsia="Roboto" w:hAnsi="Roboto"/>
-          <w:sz w:val="24"/>
-          <w:szCs w:val="24"/>
-          <w:rtl w:val="0"/>
-        </w:rPr>
-        <w:t xml:space="preserve">.</w:t>
-      </w:r>
-    </w:p>
-    <w:p>
-      <w:pPr>
-        <w:rPr>
-          <w:rFonts w:ascii="Roboto" w:cs="Roboto" w:eastAsia="Roboto" w:hAnsi="Roboto"/>
-          <w:sz w:val="28"/>
-          <w:szCs w:val="28"/>
-        </w:rPr>
-      </w:pPr>
-      <w:r>
-        <w:rPr>
-          <w:rtl w:val="0"/>
-        </w:rPr>
-      </w:r>
-    </w:p>
-    <w:p>
-      <w:pPr>
-        <w:rPr>
-          <w:rFonts w:ascii="Roboto" w:cs="Roboto" w:eastAsia="Roboto" w:hAnsi="Roboto"/>
-          <w:sz w:val="28"/>
-          <w:szCs w:val="28"/>
-        </w:rPr>
-      </w:pPr>
-      <w:r>
+        <w:t xml:space="preserve">Поддержка SDK:</w:t>
+      </w:r>
+      <w:r>
+        <w:rPr>
+          <w:rtl w:val="0"/>
+        </w:rPr>
+      </w:r>
+    </w:p>
+    <w:p>
+      <w:pPr>
         <w:rPr>
           <w:rFonts w:ascii="Roboto" w:cs="Roboto" w:eastAsia="Roboto" w:hAnsi="Roboto"/>
           <w:b w:val="1"/>
           <w:sz w:val="36"/>
           <w:szCs w:val="36"/>
-          <w:rtl w:val="0"/>
-        </w:rPr>
-        <w:t xml:space="preserve">Поддержка SDK:</w:t>
-      </w:r>
-      <w:r>
-        <w:rPr>
-          <w:rtl w:val="0"/>
-        </w:rPr>
-      </w:r>
-    </w:p>
-    <w:p>
-      <w:pPr>
-        <w:rPr>
-          <w:rFonts w:ascii="Roboto" w:cs="Roboto" w:eastAsia="Roboto" w:hAnsi="Roboto"/>
-          <w:b w:val="1"/>
-          <w:sz w:val="36"/>
-          <w:szCs w:val="36"/>
         </w:rPr>
       </w:pPr>
       <w:r>
@@ -901,7 +690,7 @@
         </w:rPr>
         <w:t xml:space="preserve">По всем вопросам в работе SDK или найденным ошибкам, рекомендуем вам писать на почту: </w:t>
       </w:r>
-      <w:hyperlink r:id="rId9">
+      <w:hyperlink r:id="rId7">
         <w:r>
           <w:rPr>
             <w:rFonts w:ascii="Roboto" w:cs="Roboto" w:eastAsia="Roboto" w:hAnsi="Roboto"/>
@@ -1571,6 +1360,7 @@
       <w:pPr>
         <w:rPr>
           <w:rFonts w:ascii="Roboto" w:cs="Roboto" w:eastAsia="Roboto" w:hAnsi="Roboto"/>
+          <w:b w:val="1"/>
           <w:sz w:val="24"/>
           <w:szCs w:val="24"/>
         </w:rPr>
@@ -1613,44 +1403,10 @@
         </w:rPr>
         <w:t xml:space="preserve">.</w:t>
       </w:r>
-    </w:p>
-    <w:p>
-      <w:pPr>
-        <w:rPr>
-          <w:rFonts w:ascii="Roboto" w:cs="Roboto" w:eastAsia="Roboto" w:hAnsi="Roboto"/>
-          <w:b w:val="1"/>
-          <w:sz w:val="24"/>
-          <w:szCs w:val="24"/>
-        </w:rPr>
-      </w:pPr>
-      <w:r>
-        <w:rPr>
-          <w:rFonts w:ascii="Roboto" w:cs="Roboto" w:eastAsia="Roboto" w:hAnsi="Roboto"/>
-          <w:b w:val="1"/>
-          <w:sz w:val="24"/>
-          <w:szCs w:val="24"/>
-          <w:rtl w:val="0"/>
-        </w:rPr>
-        <w:t xml:space="preserve">/Plugins/ </w:t>
-      </w:r>
-      <w:r>
-        <w:rPr>
-          <w:rFonts w:ascii="Roboto" w:cs="Roboto" w:eastAsia="Roboto" w:hAnsi="Roboto"/>
-          <w:sz w:val="24"/>
-          <w:szCs w:val="24"/>
-          <w:rtl w:val="0"/>
-        </w:rPr>
-        <w:t xml:space="preserve">- Здесь расположены Third-Party плагины, необходимые для работы WebView на различных платформах. </w:t>
-      </w:r>
-      <w:r>
-        <w:rPr>
-          <w:rFonts w:ascii="Roboto" w:cs="Roboto" w:eastAsia="Roboto" w:hAnsi="Roboto"/>
-          <w:b w:val="1"/>
-          <w:sz w:val="24"/>
-          <w:szCs w:val="24"/>
-          <w:rtl w:val="0"/>
-        </w:rPr>
-        <w:t xml:space="preserve">Не удаляйте и не изменяйте данные в этой папке, поскольку это может привести к потере работоспособности SDK.</w:t>
+      <w:r>
+        <w:rPr>
+          <w:rtl w:val="0"/>
+        </w:rPr>
       </w:r>
     </w:p>
     <w:p>
@@ -1874,16 +1630,16 @@
           <wp:inline distB="114300" distT="114300" distL="114300" distR="114300">
             <wp:extent cx="3362325" cy="3724275"/>
             <wp:effectExtent b="0" l="0" r="0" t="0"/>
-            <wp:docPr id="2" name="image4.png"/>
+            <wp:docPr id="3" name="image9.png"/>
             <a:graphic>
               <a:graphicData uri="http://schemas.openxmlformats.org/drawingml/2006/picture">
                 <pic:pic>
                   <pic:nvPicPr>
-                    <pic:cNvPr id="0" name="image4.png"/>
+                    <pic:cNvPr id="0" name="image9.png"/>
                     <pic:cNvPicPr preferRelativeResize="0"/>
                   </pic:nvPicPr>
                   <pic:blipFill>
-                    <a:blip r:embed="rId10"/>
+                    <a:blip r:embed="rId8"/>
                     <a:srcRect b="0" l="0" r="0" t="0"/>
                     <a:stretch>
                       <a:fillRect/>
@@ -2220,7 +1976,7 @@
         </w:rPr>
         <w:t xml:space="preserve"> приложений, вам необходимо </w:t>
       </w:r>
-      <w:hyperlink r:id="rId11">
+      <w:hyperlink r:id="rId9">
         <w:r>
           <w:rPr>
             <w:rFonts w:ascii="Roboto" w:cs="Roboto" w:eastAsia="Roboto" w:hAnsi="Roboto"/>
@@ -2280,16 +2036,16 @@
           <wp:inline distB="114300" distT="114300" distL="114300" distR="114300">
             <wp:extent cx="5734050" cy="2184400"/>
             <wp:effectExtent b="0" l="0" r="0" t="0"/>
-            <wp:docPr id="9" name="image8.png"/>
+            <wp:docPr id="9" name="image6.png"/>
             <a:graphic>
               <a:graphicData uri="http://schemas.openxmlformats.org/drawingml/2006/picture">
                 <pic:pic>
                   <pic:nvPicPr>
-                    <pic:cNvPr id="0" name="image8.png"/>
+                    <pic:cNvPr id="0" name="image6.png"/>
                     <pic:cNvPicPr preferRelativeResize="0"/>
                   </pic:nvPicPr>
                   <pic:blipFill>
-                    <a:blip r:embed="rId12"/>
+                    <a:blip r:embed="rId10"/>
                     <a:srcRect b="0" l="0" r="0" t="0"/>
                     <a:stretch>
                       <a:fillRect/>
@@ -2425,16 +2181,16 @@
           <wp:inline distB="114300" distT="114300" distL="114300" distR="114300">
             <wp:extent cx="5734050" cy="3581400"/>
             <wp:effectExtent b="0" l="0" r="0" t="0"/>
-            <wp:docPr id="7" name="image3.png"/>
+            <wp:docPr id="7" name="image8.png"/>
             <a:graphic>
               <a:graphicData uri="http://schemas.openxmlformats.org/drawingml/2006/picture">
                 <pic:pic>
                   <pic:nvPicPr>
-                    <pic:cNvPr id="0" name="image3.png"/>
+                    <pic:cNvPr id="0" name="image8.png"/>
                     <pic:cNvPicPr preferRelativeResize="0"/>
                   </pic:nvPicPr>
                   <pic:blipFill>
-                    <a:blip r:embed="rId13"/>
+                    <a:blip r:embed="rId11"/>
                     <a:srcRect b="0" l="0" r="0" t="0"/>
                     <a:stretch>
                       <a:fillRect/>
@@ -2553,7 +2309,7 @@
           <wp:inline distB="114300" distT="114300" distL="114300" distR="114300">
             <wp:extent cx="5734050" cy="3225800"/>
             <wp:effectExtent b="0" l="0" r="0" t="0"/>
-            <wp:docPr id="1" name="image5.png"/>
+            <wp:docPr id="2" name="image5.png"/>
             <a:graphic>
               <a:graphicData uri="http://schemas.openxmlformats.org/drawingml/2006/picture">
                 <pic:pic>
@@ -2562,7 +2318,7 @@
                     <pic:cNvPicPr preferRelativeResize="0"/>
                   </pic:nvPicPr>
                   <pic:blipFill>
-                    <a:blip r:embed="rId14"/>
+                    <a:blip r:embed="rId12"/>
                     <a:srcRect b="0" l="0" r="0" t="0"/>
                     <a:stretch>
                       <a:fillRect/>
@@ -2727,16 +2483,16 @@
           <wp:inline distB="114300" distT="114300" distL="114300" distR="114300">
             <wp:extent cx="5734050" cy="2235200"/>
             <wp:effectExtent b="0" l="0" r="0" t="0"/>
-            <wp:docPr id="8" name="image7.png"/>
+            <wp:docPr id="8" name="image4.png"/>
             <a:graphic>
               <a:graphicData uri="http://schemas.openxmlformats.org/drawingml/2006/picture">
                 <pic:pic>
                   <pic:nvPicPr>
-                    <pic:cNvPr id="0" name="image7.png"/>
+                    <pic:cNvPr id="0" name="image4.png"/>
                     <pic:cNvPicPr preferRelativeResize="0"/>
                   </pic:nvPicPr>
                   <pic:blipFill>
-                    <a:blip r:embed="rId15"/>
+                    <a:blip r:embed="rId13"/>
                     <a:srcRect b="0" l="0" r="0" t="0"/>
                     <a:stretch>
                       <a:fillRect/>
@@ -2793,7 +2549,7 @@
         </w:rPr>
         <w:t xml:space="preserve">Также выделите флажками те права доступа, которые хотите использовать в приложении. Подробнее об этом </w:t>
       </w:r>
-      <w:hyperlink r:id="rId16">
+      <w:hyperlink r:id="rId14">
         <w:r>
           <w:rPr>
             <w:rFonts w:ascii="Roboto" w:cs="Roboto" w:eastAsia="Roboto" w:hAnsi="Roboto"/>
@@ -3678,43 +3434,6 @@
       <w:pPr>
         <w:rPr>
           <w:rFonts w:ascii="Roboto" w:cs="Roboto" w:eastAsia="Roboto" w:hAnsi="Roboto"/>
-          <w:sz w:val="24"/>
-          <w:szCs w:val="24"/>
-        </w:rPr>
-      </w:pPr>
-      <w:r>
-        <w:rPr>
-          <w:rFonts w:ascii="Roboto" w:cs="Roboto" w:eastAsia="Roboto" w:hAnsi="Roboto"/>
-          <w:sz w:val="24"/>
-          <w:szCs w:val="24"/>
-          <w:rtl w:val="0"/>
-        </w:rPr>
-        <w:t xml:space="preserve">После чего, объект инициализирует </w:t>
-      </w:r>
-      <w:r>
-        <w:rPr>
-          <w:rFonts w:ascii="Roboto" w:cs="Roboto" w:eastAsia="Roboto" w:hAnsi="Roboto"/>
-          <w:b w:val="1"/>
-          <w:sz w:val="24"/>
-          <w:szCs w:val="24"/>
-          <w:rtl w:val="0"/>
-        </w:rPr>
-        <w:t xml:space="preserve">WebView </w:t>
-      </w:r>
-      <w:r>
-        <w:rPr>
-          <w:rFonts w:ascii="Roboto" w:cs="Roboto" w:eastAsia="Roboto" w:hAnsi="Roboto"/>
-          <w:sz w:val="24"/>
-          <w:szCs w:val="24"/>
-          <w:rtl w:val="0"/>
-        </w:rPr>
-        <w:t xml:space="preserve">для дальнейшей работы с авторизацией.</w:t>
-      </w:r>
-    </w:p>
-    <w:p>
-      <w:pPr>
-        <w:rPr>
-          <w:rFonts w:ascii="Roboto" w:cs="Roboto" w:eastAsia="Roboto" w:hAnsi="Roboto"/>
           <w:sz w:val="28"/>
           <w:szCs w:val="28"/>
         </w:rPr>
@@ -3793,7 +3512,7 @@
         </w:rPr>
         <w:t xml:space="preserve">(подробнее об авторизации можно прочитать здесь: </w:t>
       </w:r>
-      <w:hyperlink r:id="rId17">
+      <w:hyperlink r:id="rId15">
         <w:r>
           <w:rPr>
             <w:rFonts w:ascii="Roboto" w:cs="Roboto" w:eastAsia="Roboto" w:hAnsi="Roboto"/>
@@ -3813,83 +3532,7 @@
           <w:szCs w:val="24"/>
           <w:rtl w:val="0"/>
         </w:rPr>
-        <w:t xml:space="preserve">). Для открытия окна авторизации на </w:t>
-      </w:r>
-      <w:r>
-        <w:rPr>
-          <w:rFonts w:ascii="Roboto" w:cs="Roboto" w:eastAsia="Roboto" w:hAnsi="Roboto"/>
-          <w:b w:val="1"/>
-          <w:sz w:val="24"/>
-          <w:szCs w:val="24"/>
-          <w:rtl w:val="0"/>
-        </w:rPr>
-        <w:t xml:space="preserve">Mac </w:t>
-      </w:r>
-      <w:r>
-        <w:rPr>
-          <w:rFonts w:ascii="Roboto" w:cs="Roboto" w:eastAsia="Roboto" w:hAnsi="Roboto"/>
-          <w:sz w:val="24"/>
-          <w:szCs w:val="24"/>
-          <w:rtl w:val="0"/>
-        </w:rPr>
-        <w:t xml:space="preserve">используется модуль</w:t>
-      </w:r>
-      <w:r>
-        <w:rPr>
-          <w:rFonts w:ascii="Roboto" w:cs="Roboto" w:eastAsia="Roboto" w:hAnsi="Roboto"/>
-          <w:b w:val="1"/>
-          <w:sz w:val="24"/>
-          <w:szCs w:val="24"/>
-          <w:rtl w:val="0"/>
-        </w:rPr>
-        <w:t xml:space="preserve"> unity-webview</w:t>
-      </w:r>
-      <w:r>
-        <w:rPr>
-          <w:rFonts w:ascii="Roboto" w:cs="Roboto" w:eastAsia="Roboto" w:hAnsi="Roboto"/>
-          <w:sz w:val="24"/>
-          <w:szCs w:val="24"/>
-          <w:rtl w:val="0"/>
-        </w:rPr>
-        <w:t xml:space="preserve">, а на </w:t>
-      </w:r>
-      <w:r>
-        <w:rPr>
-          <w:rFonts w:ascii="Roboto" w:cs="Roboto" w:eastAsia="Roboto" w:hAnsi="Roboto"/>
-          <w:b w:val="1"/>
-          <w:sz w:val="24"/>
-          <w:szCs w:val="24"/>
-          <w:rtl w:val="0"/>
-        </w:rPr>
-        <w:t xml:space="preserve">Windows </w:t>
-      </w:r>
-      <w:r>
-        <w:rPr>
-          <w:rFonts w:ascii="Roboto" w:cs="Roboto" w:eastAsia="Roboto" w:hAnsi="Roboto"/>
-          <w:sz w:val="24"/>
-          <w:szCs w:val="24"/>
-          <w:rtl w:val="0"/>
-        </w:rPr>
-        <w:t xml:space="preserve">- модуль </w:t>
-      </w:r>
-      <w:r>
-        <w:rPr>
-          <w:rFonts w:ascii="Roboto" w:cs="Roboto" w:eastAsia="Roboto" w:hAnsi="Roboto"/>
-          <w:b w:val="1"/>
-          <w:sz w:val="24"/>
-          <w:szCs w:val="24"/>
-          <w:rtl w:val="0"/>
-        </w:rPr>
-        <w:t xml:space="preserve">WWebView</w:t>
-      </w:r>
-      <w:r>
-        <w:rPr>
-          <w:rFonts w:ascii="Roboto" w:cs="Roboto" w:eastAsia="Roboto" w:hAnsi="Roboto"/>
-          <w:sz w:val="24"/>
-          <w:szCs w:val="24"/>
-          <w:rtl w:val="0"/>
-        </w:rPr>
-        <w:t xml:space="preserve">.</w:t>
+        <w:t xml:space="preserve">). Для открытия окна авторизации используется браузер пользователя по-умолчанию. Для отслеживания авторизации - клиент отправляет запрос к серверу вконтакте с заданным в настройках SDK интервалом.</w:t>
       </w:r>
     </w:p>
     <w:p>
@@ -3951,16 +3594,16 @@
           <w:szCs w:val="24"/>
           <w:rtl w:val="0"/>
         </w:rPr>
-        <w:t xml:space="preserve">VKSDK.ShowLoginWindow()</w:t>
-      </w:r>
-      <w:r>
-        <w:rPr>
-          <w:rFonts w:ascii="Roboto" w:cs="Roboto" w:eastAsia="Roboto" w:hAnsi="Roboto"/>
-          <w:sz w:val="24"/>
-          <w:szCs w:val="24"/>
-          <w:rtl w:val="0"/>
-        </w:rPr>
-        <w:t xml:space="preserve">. Данный метод не имеет параметров, а настройки авторизации могут быть найдены в инспекторе объекта </w:t>
+        <w:t xml:space="preserve">VKSDK.Auth()</w:t>
+      </w:r>
+      <w:r>
+        <w:rPr>
+          <w:rFonts w:ascii="Roboto" w:cs="Roboto" w:eastAsia="Roboto" w:hAnsi="Roboto"/>
+          <w:sz w:val="24"/>
+          <w:szCs w:val="24"/>
+          <w:rtl w:val="0"/>
+        </w:rPr>
+        <w:t xml:space="preserve">. Данный метод не имеет параметров, однако обладает возможностью захвата обратного вызова (callback), а настройки авторизации могут быть найдены в инспекторе объекта </w:t>
       </w:r>
       <w:r>
         <w:rPr>
@@ -4014,16 +3657,16 @@
           <wp:inline distB="114300" distT="114300" distL="114300" distR="114300">
             <wp:extent cx="5734050" cy="2514600"/>
             <wp:effectExtent b="0" l="0" r="0" t="0"/>
-            <wp:docPr id="6" name="image9.png"/>
+            <wp:docPr id="6" name="image2.png"/>
             <a:graphic>
               <a:graphicData uri="http://schemas.openxmlformats.org/drawingml/2006/picture">
                 <pic:pic>
                   <pic:nvPicPr>
-                    <pic:cNvPr id="0" name="image9.png"/>
+                    <pic:cNvPr id="0" name="image2.png"/>
                     <pic:cNvPicPr preferRelativeResize="0"/>
                   </pic:nvPicPr>
                   <pic:blipFill>
-                    <a:blip r:embed="rId18"/>
+                    <a:blip r:embed="rId16"/>
                     <a:srcRect b="0" l="0" r="0" t="0"/>
                     <a:stretch>
                       <a:fillRect/>
@@ -4088,18 +3731,18 @@
           <w:szCs w:val="24"/>
           <w:rtl w:val="0"/>
         </w:rPr>
-        <w:t xml:space="preserve">VKSDK.ShowLoginWindow()</w:t>
-      </w:r>
-      <w:r>
-        <w:rPr>
-          <w:rFonts w:ascii="Roboto" w:cs="Roboto" w:eastAsia="Roboto" w:hAnsi="Roboto"/>
-          <w:sz w:val="24"/>
-          <w:szCs w:val="24"/>
-          <w:rtl w:val="0"/>
-        </w:rPr>
-        <w:t xml:space="preserve"> открывается WebView с URL авторизации, где пользователь проходит процедуру, </w:t>
-      </w:r>
-      <w:hyperlink r:id="rId19">
+        <w:t xml:space="preserve">VKSDK.Auth()</w:t>
+      </w:r>
+      <w:r>
+        <w:rPr>
+          <w:rFonts w:ascii="Roboto" w:cs="Roboto" w:eastAsia="Roboto" w:hAnsi="Roboto"/>
+          <w:sz w:val="24"/>
+          <w:szCs w:val="24"/>
+          <w:rtl w:val="0"/>
+        </w:rPr>
+        <w:t xml:space="preserve"> открывается стандартный браузер с URL авторизации, где пользователь проходит процедуру, </w:t>
+      </w:r>
+      <w:hyperlink r:id="rId17">
         <w:r>
           <w:rPr>
             <w:rFonts w:ascii="Roboto" w:cs="Roboto" w:eastAsia="Roboto" w:hAnsi="Roboto"/>
@@ -4230,16 +3873,16 @@
           <wp:inline distB="114300" distT="114300" distL="114300" distR="114300">
             <wp:extent cx="5734050" cy="3365500"/>
             <wp:effectExtent b="0" l="0" r="0" t="0"/>
-            <wp:docPr id="5" name="image1.png"/>
+            <wp:docPr id="5" name="image7.png"/>
             <a:graphic>
               <a:graphicData uri="http://schemas.openxmlformats.org/drawingml/2006/picture">
                 <pic:pic>
                   <pic:nvPicPr>
-                    <pic:cNvPr id="0" name="image1.png"/>
+                    <pic:cNvPr id="0" name="image7.png"/>
                     <pic:cNvPicPr preferRelativeResize="0"/>
                   </pic:nvPicPr>
                   <pic:blipFill>
-                    <a:blip r:embed="rId20"/>
+                    <a:blip r:embed="rId18"/>
                     <a:srcRect b="0" l="0" r="0" t="0"/>
                     <a:stretch>
                       <a:fillRect/>
@@ -4403,18 +4046,18 @@
         </w:rPr>
         <w:drawing>
           <wp:inline distB="114300" distT="114300" distL="114300" distR="114300">
-            <wp:extent cx="5448300" cy="781050"/>
+            <wp:extent cx="4714875" cy="1123950"/>
             <wp:effectExtent b="0" l="0" r="0" t="0"/>
-            <wp:docPr id="4" name="image2.png"/>
+            <wp:docPr id="1" name="image1.png"/>
             <a:graphic>
               <a:graphicData uri="http://schemas.openxmlformats.org/drawingml/2006/picture">
                 <pic:pic>
                   <pic:nvPicPr>
-                    <pic:cNvPr id="0" name="image2.png"/>
+                    <pic:cNvPr id="0" name="image1.png"/>
                     <pic:cNvPicPr preferRelativeResize="0"/>
                   </pic:nvPicPr>
                   <pic:blipFill>
-                    <a:blip r:embed="rId21"/>
+                    <a:blip r:embed="rId19"/>
                     <a:srcRect b="0" l="0" r="0" t="0"/>
                     <a:stretch>
                       <a:fillRect/>
@@ -4423,7 +4066,7 @@
                   <pic:spPr>
                     <a:xfrm>
                       <a:off x="0" y="0"/>
-                      <a:ext cx="5448300" cy="781050"/>
+                      <a:ext cx="4714875" cy="1123950"/>
                     </a:xfrm>
                     <a:prstGeom prst="rect"/>
                     <a:ln/>
@@ -4708,16 +4351,16 @@
           <wp:inline distB="114300" distT="114300" distL="114300" distR="114300">
             <wp:extent cx="5734050" cy="1752600"/>
             <wp:effectExtent b="0" l="0" r="0" t="0"/>
-            <wp:docPr id="3" name="image6.png"/>
+            <wp:docPr id="4" name="image3.png"/>
             <a:graphic>
               <a:graphicData uri="http://schemas.openxmlformats.org/drawingml/2006/picture">
                 <pic:pic>
                   <pic:nvPicPr>
-                    <pic:cNvPr id="0" name="image6.png"/>
+                    <pic:cNvPr id="0" name="image3.png"/>
                     <pic:cNvPicPr preferRelativeResize="0"/>
                   </pic:nvPicPr>
                   <pic:blipFill>
-                    <a:blip r:embed="rId22"/>
+                    <a:blip r:embed="rId20"/>
                     <a:srcRect b="0" l="0" r="0" t="0"/>
                     <a:stretch>
                       <a:fillRect/>
@@ -5638,7 +5281,7 @@
         </w:rPr>
         <w:t xml:space="preserve"> - </w:t>
       </w:r>
-      <w:hyperlink r:id="rId23">
+      <w:hyperlink r:id="rId21">
         <w:r>
           <w:rPr>
             <w:rFonts w:ascii="Roboto" w:cs="Roboto" w:eastAsia="Roboto" w:hAnsi="Roboto"/>

</xml_diff>